<commit_message>
full copyedit, fix fig1,tables envs
</commit_message>
<xml_diff>
--- a/paper/submit/highlights.docx
+++ b/paper/submit/highlights.docx
@@ -5,18 +5,6 @@
     <w:p>
       <w:pPr>
         <w:pStyle w:val="FirstParagraph"/>
-      </w:pPr>
-      <w:r>
-        <w:rPr>
-          <w:bCs/>
-          <w:b/>
-        </w:rPr>
-        <w:t xml:space="preserve">Mixing cover crops suppresses weeds and roto-till improves urban soil compaction and infiltration</w:t>
-      </w:r>
-    </w:p>
-    <w:p>
-      <w:pPr>
-        <w:pStyle w:val="BodyText"/>
       </w:pPr>
       <w:r>
         <w:rPr>

</xml_diff>